<commit_message>
Updating iteration 3 and report
</commit_message>
<xml_diff>
--- a/Observation/Report.docx
+++ b/Observation/Report.docx
@@ -197,6 +197,9 @@
         <w:jc w:val="center"/>
       </w:pPr>
       <w:r>
+        <w:rPr>
+          <w:noProof/>
+        </w:rPr>
         <w:drawing>
           <wp:inline distT="0" distB="0" distL="0" distR="0" wp14:anchorId="3ACE0E91" wp14:editId="74186CCF">
             <wp:extent cx="2831690" cy="1997994"/>
@@ -468,13 +471,1475 @@
         <w:jc w:val="both"/>
       </w:pPr>
       <w:r>
-        <w:t xml:space="preserve">So far the data we gathered in this iteration would act as the baseline for future experiments. </w:t>
+        <w:t xml:space="preserve">So </w:t>
+      </w:r>
+      <w:proofErr w:type="gramStart"/>
+      <w:r>
+        <w:t>far</w:t>
+      </w:r>
+      <w:proofErr w:type="gramEnd"/>
+      <w:r>
+        <w:t xml:space="preserve"> the data we gathered in this iteration would act as the baseline for future experiments. </w:t>
+      </w:r>
+    </w:p>
+    <w:p>
+      <w:pPr>
+        <w:jc w:val="both"/>
+      </w:pPr>
+    </w:p>
+    <w:p>
+      <w:pPr>
+        <w:jc w:val="both"/>
+        <w:rPr>
+          <w:b/>
+          <w:bCs/>
+        </w:rPr>
+      </w:pPr>
+      <w:r>
+        <w:rPr>
+          <w:b/>
+          <w:bCs/>
+        </w:rPr>
+        <w:t xml:space="preserve">Iteration 2 </w:t>
+      </w:r>
+      <w:r>
+        <w:rPr>
+          <w:b/>
+          <w:bCs/>
+        </w:rPr>
+        <w:t>–</w:t>
+      </w:r>
+      <w:r>
+        <w:rPr>
+          <w:b/>
+          <w:bCs/>
+        </w:rPr>
+        <w:t xml:space="preserve"> </w:t>
+      </w:r>
+    </w:p>
+    <w:p>
+      <w:pPr>
+        <w:jc w:val="both"/>
+        <w:rPr>
+          <w:b/>
+          <w:bCs/>
+        </w:rPr>
+      </w:pPr>
+    </w:p>
+    <w:p>
+      <w:pPr>
+        <w:jc w:val="both"/>
+        <w:rPr>
+          <w:bCs/>
+        </w:rPr>
+      </w:pPr>
+      <w:r>
+        <w:rPr>
+          <w:bCs/>
+        </w:rPr>
+        <w:t xml:space="preserve">Since, Breast cancer occurs only in females and rarely in </w:t>
+      </w:r>
+      <w:proofErr w:type="gramStart"/>
+      <w:r>
+        <w:rPr>
+          <w:bCs/>
+        </w:rPr>
+        <w:t>males(</w:t>
+      </w:r>
+      <w:proofErr w:type="gramEnd"/>
+      <w:r>
+        <w:rPr>
+          <w:bCs/>
+        </w:rPr>
+        <w:t xml:space="preserve">1%); the males were dropped from the data analysis. </w:t>
+      </w:r>
+    </w:p>
+    <w:p>
+      <w:pPr>
+        <w:jc w:val="both"/>
+        <w:rPr>
+          <w:bCs/>
+        </w:rPr>
+      </w:pPr>
+    </w:p>
+    <w:p>
+      <w:pPr>
+        <w:jc w:val="both"/>
+        <w:rPr>
+          <w:bCs/>
+        </w:rPr>
+      </w:pPr>
+    </w:p>
+    <w:p>
+      <w:pPr>
+        <w:jc w:val="both"/>
+        <w:rPr>
+          <w:bCs/>
+        </w:rPr>
+      </w:pPr>
+    </w:p>
+    <w:p>
+      <w:pPr>
+        <w:jc w:val="both"/>
+        <w:rPr>
+          <w:bCs/>
+        </w:rPr>
+      </w:pPr>
+      <w:r>
+        <w:rPr>
+          <w:bCs/>
+        </w:rPr>
+        <w:t xml:space="preserve">Data Description: </w:t>
+      </w:r>
+    </w:p>
+    <w:p>
+      <w:pPr>
+        <w:pStyle w:val="ListParagraph"/>
+        <w:numPr>
+          <w:ilvl w:val="0"/>
+          <w:numId w:val="5"/>
+        </w:numPr>
+        <w:jc w:val="both"/>
+        <w:rPr>
+          <w:bCs/>
+        </w:rPr>
+      </w:pPr>
+      <w:r>
+        <w:rPr>
+          <w:bCs/>
+        </w:rPr>
+        <w:t>Count = 4622</w:t>
+      </w:r>
+    </w:p>
+    <w:p>
+      <w:pPr>
+        <w:pStyle w:val="ListParagraph"/>
+        <w:numPr>
+          <w:ilvl w:val="0"/>
+          <w:numId w:val="5"/>
+        </w:numPr>
+        <w:jc w:val="both"/>
+        <w:rPr>
+          <w:bCs/>
+        </w:rPr>
+      </w:pPr>
+      <w:r>
+        <w:rPr>
+          <w:bCs/>
+        </w:rPr>
+        <w:t>Unique = 30</w:t>
+      </w:r>
+    </w:p>
+    <w:p>
+      <w:pPr>
+        <w:pStyle w:val="ListParagraph"/>
+        <w:numPr>
+          <w:ilvl w:val="0"/>
+          <w:numId w:val="5"/>
+        </w:numPr>
+        <w:jc w:val="both"/>
+        <w:rPr>
+          <w:bCs/>
+        </w:rPr>
+      </w:pPr>
+      <w:r>
+        <w:rPr>
+          <w:bCs/>
+        </w:rPr>
+        <w:t>Top = “TCGA-BRCA”</w:t>
+      </w:r>
+    </w:p>
+    <w:p>
+      <w:pPr>
+        <w:pStyle w:val="ListParagraph"/>
+        <w:numPr>
+          <w:ilvl w:val="0"/>
+          <w:numId w:val="5"/>
+        </w:numPr>
+        <w:jc w:val="both"/>
+        <w:rPr>
+          <w:bCs/>
+        </w:rPr>
+      </w:pPr>
+      <w:r>
+        <w:rPr>
+          <w:bCs/>
+        </w:rPr>
+        <w:t>Freq = 961</w:t>
+      </w:r>
+    </w:p>
+    <w:p>
+      <w:pPr>
+        <w:jc w:val="both"/>
+        <w:rPr>
+          <w:bCs/>
+        </w:rPr>
+      </w:pPr>
+      <w:r>
+        <w:rPr>
+          <w:bCs/>
+        </w:rPr>
+        <w:t>Running the same model with XGBoost we get</w:t>
+      </w:r>
+      <w:r>
+        <w:rPr>
+          <w:bCs/>
+        </w:rPr>
+        <w:t xml:space="preserve"> AUC of </w:t>
+      </w:r>
+      <w:r>
+        <w:rPr>
+          <w:bCs/>
+        </w:rPr>
+        <w:t>﻿0.7446083505866115</w:t>
+      </w:r>
+      <w:r>
+        <w:rPr>
+          <w:bCs/>
+        </w:rPr>
+        <w:t xml:space="preserve"> and accuracy of </w:t>
+      </w:r>
+      <w:r>
+        <w:rPr>
+          <w:bCs/>
+        </w:rPr>
+        <w:t>﻿0.8139084742490171</w:t>
+      </w:r>
+      <w:r>
+        <w:rPr>
+          <w:bCs/>
+        </w:rPr>
+        <w:t>.</w:t>
+      </w:r>
+    </w:p>
+    <w:p>
+      <w:pPr>
+        <w:jc w:val="both"/>
+        <w:rPr>
+          <w:bCs/>
+        </w:rPr>
+      </w:pPr>
+    </w:p>
+    <w:p>
+      <w:pPr>
+        <w:jc w:val="center"/>
+        <w:rPr>
+          <w:bCs/>
+        </w:rPr>
+      </w:pPr>
+      <w:r>
+        <w:rPr>
+          <w:bCs/>
+          <w:noProof/>
+        </w:rPr>
+        <w:drawing>
+          <wp:inline distT="0" distB="0" distL="0" distR="0" wp14:anchorId="360B9EA3" wp14:editId="4E85A496">
+            <wp:extent cx="2501900" cy="1765300"/>
+            <wp:effectExtent l="0" t="0" r="0" b="0"/>
+            <wp:docPr id="2" name="Picture 2" descr="A close up of a map&#10;&#10;Description automatically generated"/>
+            <wp:cNvGraphicFramePr>
+              <a:graphicFrameLocks xmlns:a="http://schemas.openxmlformats.org/drawingml/2006/main" noChangeAspect="1"/>
+            </wp:cNvGraphicFramePr>
+            <a:graphic xmlns:a="http://schemas.openxmlformats.org/drawingml/2006/main">
+              <a:graphicData uri="http://schemas.openxmlformats.org/drawingml/2006/picture">
+                <pic:pic xmlns:pic="http://schemas.openxmlformats.org/drawingml/2006/picture">
+                  <pic:nvPicPr>
+                    <pic:cNvPr id="1" name=""/>
+                    <pic:cNvPicPr/>
+                  </pic:nvPicPr>
+                  <pic:blipFill>
+                    <a:blip r:embed="rId8"/>
+                    <a:stretch>
+                      <a:fillRect/>
+                    </a:stretch>
+                  </pic:blipFill>
+                  <pic:spPr>
+                    <a:xfrm>
+                      <a:off x="0" y="0"/>
+                      <a:ext cx="2501900" cy="1765300"/>
+                    </a:xfrm>
+                    <a:prstGeom prst="rect">
+                      <a:avLst/>
+                    </a:prstGeom>
+                  </pic:spPr>
+                </pic:pic>
+              </a:graphicData>
+            </a:graphic>
+          </wp:inline>
+        </w:drawing>
+      </w:r>
+    </w:p>
+    <w:p>
+      <w:pPr>
+        <w:jc w:val="both"/>
+      </w:pPr>
+    </w:p>
+    <w:tbl>
+      <w:tblPr>
+        <w:tblStyle w:val="TableGrid"/>
+        <w:tblW w:w="0" w:type="auto"/>
+        <w:tblLook w:val="04A0" w:firstRow="1" w:lastRow="0" w:firstColumn="1" w:lastColumn="0" w:noHBand="0" w:noVBand="1"/>
+      </w:tblPr>
+      <w:tblGrid>
+        <w:gridCol w:w="2081"/>
+        <w:gridCol w:w="2772"/>
+        <w:gridCol w:w="2772"/>
+        <w:gridCol w:w="1725"/>
+      </w:tblGrid>
+      <w:tr>
+        <w:tc>
+          <w:tcPr>
+            <w:tcW w:w="2081" w:type="dxa"/>
+          </w:tcPr>
+          <w:p>
+            <w:pPr>
+              <w:jc w:val="center"/>
+              <w:rPr>
+                <w:b/>
+                <w:bCs/>
+              </w:rPr>
+            </w:pPr>
+            <w:r>
+              <w:rPr>
+                <w:b/>
+                <w:bCs/>
+              </w:rPr>
+              <w:t>Setting nan values to</w:t>
+            </w:r>
+          </w:p>
+        </w:tc>
+        <w:tc>
+          <w:tcPr>
+            <w:tcW w:w="2772" w:type="dxa"/>
+          </w:tcPr>
+          <w:p>
+            <w:pPr>
+              <w:jc w:val="center"/>
+              <w:rPr>
+                <w:b/>
+                <w:bCs/>
+              </w:rPr>
+            </w:pPr>
+            <w:r>
+              <w:rPr>
+                <w:b/>
+                <w:bCs/>
+              </w:rPr>
+              <w:t>Accuracy</w:t>
+            </w:r>
+          </w:p>
+        </w:tc>
+        <w:tc>
+          <w:tcPr>
+            <w:tcW w:w="2772" w:type="dxa"/>
+          </w:tcPr>
+          <w:p>
+            <w:pPr>
+              <w:jc w:val="center"/>
+              <w:rPr>
+                <w:b/>
+                <w:bCs/>
+              </w:rPr>
+            </w:pPr>
+            <w:r>
+              <w:rPr>
+                <w:b/>
+                <w:bCs/>
+              </w:rPr>
+              <w:t>AUC</w:t>
+            </w:r>
+          </w:p>
+        </w:tc>
+        <w:tc>
+          <w:tcPr>
+            <w:tcW w:w="1725" w:type="dxa"/>
+          </w:tcPr>
+          <w:p>
+            <w:pPr>
+              <w:jc w:val="center"/>
+              <w:rPr>
+                <w:b/>
+                <w:bCs/>
+              </w:rPr>
+            </w:pPr>
+            <w:r>
+              <w:rPr>
+                <w:b/>
+                <w:bCs/>
+              </w:rPr>
+              <w:t>STD</w:t>
+            </w:r>
+          </w:p>
+        </w:tc>
+      </w:tr>
+      <w:tr>
+        <w:tc>
+          <w:tcPr>
+            <w:tcW w:w="2081" w:type="dxa"/>
+          </w:tcPr>
+          <w:p>
+            <w:pPr>
+              <w:jc w:val="center"/>
+            </w:pPr>
+            <w:r>
+              <w:t>NA</w:t>
+            </w:r>
+          </w:p>
+        </w:tc>
+        <w:tc>
+          <w:tcPr>
+            <w:tcW w:w="2772" w:type="dxa"/>
+          </w:tcPr>
+          <w:p>
+            <w:pPr>
+              <w:jc w:val="center"/>
+            </w:pPr>
+            <w:r>
+              <w:t>﻿0.8139084742490171</w:t>
+            </w:r>
+          </w:p>
+        </w:tc>
+        <w:tc>
+          <w:tcPr>
+            <w:tcW w:w="2772" w:type="dxa"/>
+          </w:tcPr>
+          <w:p>
+            <w:pPr>
+              <w:jc w:val="center"/>
+            </w:pPr>
+            <w:r>
+              <w:t>﻿0.7446083505866115</w:t>
+            </w:r>
+          </w:p>
+        </w:tc>
+        <w:tc>
+          <w:tcPr>
+            <w:tcW w:w="1725" w:type="dxa"/>
+          </w:tcPr>
+          <w:p>
+            <w:pPr>
+              <w:jc w:val="center"/>
+            </w:pPr>
+            <w:r>
+              <w:t>﻿0.008</w:t>
+            </w:r>
+          </w:p>
+        </w:tc>
+      </w:tr>
+      <w:tr>
+        <w:tc>
+          <w:tcPr>
+            <w:tcW w:w="2081" w:type="dxa"/>
+          </w:tcPr>
+          <w:p>
+            <w:pPr>
+              <w:jc w:val="center"/>
+            </w:pPr>
+            <w:r>
+              <w:t>0</w:t>
+            </w:r>
+          </w:p>
+        </w:tc>
+        <w:tc>
+          <w:tcPr>
+            <w:tcW w:w="2772" w:type="dxa"/>
+          </w:tcPr>
+          <w:p>
+            <w:pPr>
+              <w:jc w:val="center"/>
+            </w:pPr>
+            <w:r>
+              <w:t>﻿</w:t>
+            </w:r>
+            <w:r>
+              <w:t xml:space="preserve"> </w:t>
+            </w:r>
+            <w:r>
+              <w:t>﻿0.8117353491812764</w:t>
+            </w:r>
+          </w:p>
+        </w:tc>
+        <w:tc>
+          <w:tcPr>
+            <w:tcW w:w="2772" w:type="dxa"/>
+          </w:tcPr>
+          <w:p>
+            <w:pPr>
+              <w:jc w:val="center"/>
+            </w:pPr>
+            <w:r>
+              <w:t>﻿</w:t>
+            </w:r>
+            <w:r>
+              <w:t xml:space="preserve"> </w:t>
+            </w:r>
+            <w:r>
+              <w:t>﻿0.7394503393144698</w:t>
+            </w:r>
+          </w:p>
+        </w:tc>
+        <w:tc>
+          <w:tcPr>
+            <w:tcW w:w="1725" w:type="dxa"/>
+          </w:tcPr>
+          <w:p>
+            <w:pPr>
+              <w:jc w:val="center"/>
+            </w:pPr>
+            <w:r>
+              <w:t>0.008</w:t>
+            </w:r>
+          </w:p>
+        </w:tc>
+      </w:tr>
+      <w:tr>
+        <w:tc>
+          <w:tcPr>
+            <w:tcW w:w="2081" w:type="dxa"/>
+          </w:tcPr>
+          <w:p>
+            <w:pPr>
+              <w:jc w:val="center"/>
+            </w:pPr>
+            <w:r>
+              <w:t>Mean of column</w:t>
+            </w:r>
+          </w:p>
+        </w:tc>
+        <w:tc>
+          <w:tcPr>
+            <w:tcW w:w="2772" w:type="dxa"/>
+          </w:tcPr>
+          <w:p>
+            <w:pPr>
+              <w:jc w:val="center"/>
+            </w:pPr>
+            <w:r>
+              <w:t>﻿0.8147141777238417</w:t>
+            </w:r>
+          </w:p>
+        </w:tc>
+        <w:tc>
+          <w:tcPr>
+            <w:tcW w:w="2772" w:type="dxa"/>
+          </w:tcPr>
+          <w:p>
+            <w:pPr>
+              <w:jc w:val="center"/>
+            </w:pPr>
+            <w:r>
+              <w:t>﻿</w:t>
+            </w:r>
+            <w:r>
+              <w:t xml:space="preserve"> </w:t>
+            </w:r>
+            <w:r>
+              <w:t>﻿0.7381958822176212</w:t>
+            </w:r>
+          </w:p>
+        </w:tc>
+        <w:tc>
+          <w:tcPr>
+            <w:tcW w:w="1725" w:type="dxa"/>
+          </w:tcPr>
+          <w:p>
+            <w:pPr>
+              <w:jc w:val="center"/>
+            </w:pPr>
+            <w:r>
+              <w:t>﻿0.0084</w:t>
+            </w:r>
+          </w:p>
+        </w:tc>
+      </w:tr>
+      <w:tr>
+        <w:tc>
+          <w:tcPr>
+            <w:tcW w:w="2081" w:type="dxa"/>
+          </w:tcPr>
+          <w:p>
+            <w:pPr>
+              <w:jc w:val="center"/>
+            </w:pPr>
+            <w:r>
+              <w:t>Median of column</w:t>
+            </w:r>
+          </w:p>
+        </w:tc>
+        <w:tc>
+          <w:tcPr>
+            <w:tcW w:w="2772" w:type="dxa"/>
+          </w:tcPr>
+          <w:p>
+            <w:pPr>
+              <w:jc w:val="center"/>
+            </w:pPr>
+            <w:r>
+              <w:t>﻿</w:t>
+            </w:r>
+            <w:r>
+              <w:t xml:space="preserve"> </w:t>
+            </w:r>
+            <w:r>
+              <w:t>﻿0.8166031674959424</w:t>
+            </w:r>
+          </w:p>
+        </w:tc>
+        <w:tc>
+          <w:tcPr>
+            <w:tcW w:w="2772" w:type="dxa"/>
+          </w:tcPr>
+          <w:p>
+            <w:pPr>
+              <w:jc w:val="center"/>
+            </w:pPr>
+            <w:r>
+              <w:t>﻿0.7416537267080745</w:t>
+            </w:r>
+          </w:p>
+        </w:tc>
+        <w:tc>
+          <w:tcPr>
+            <w:tcW w:w="1725" w:type="dxa"/>
+          </w:tcPr>
+          <w:p>
+            <w:pPr>
+              <w:jc w:val="center"/>
+            </w:pPr>
+            <w:r>
+              <w:t>﻿0.0096</w:t>
+            </w:r>
+          </w:p>
+        </w:tc>
+      </w:tr>
+    </w:tbl>
+    <w:p>
+      <w:pPr>
+        <w:jc w:val="both"/>
+        <w:rPr>
+          <w:bCs/>
+        </w:rPr>
+      </w:pPr>
+    </w:p>
+    <w:p>
+      <w:pPr>
+        <w:jc w:val="both"/>
+        <w:rPr>
+          <w:bCs/>
+        </w:rPr>
+      </w:pPr>
+      <w:r>
+        <w:rPr>
+          <w:b/>
+        </w:rPr>
+        <w:t>Iteration 3</w:t>
+      </w:r>
+      <w:r>
+        <w:rPr>
+          <w:bCs/>
+        </w:rPr>
+        <w:t xml:space="preserve"> –</w:t>
+      </w:r>
+      <w:r>
+        <w:rPr>
+          <w:bCs/>
+        </w:rPr>
+        <w:t xml:space="preserve"> Gaussian Noise Replacement and Augmentation</w:t>
+      </w:r>
+    </w:p>
+    <w:p>
+      <w:pPr>
+        <w:jc w:val="both"/>
+        <w:rPr>
+          <w:bCs/>
+        </w:rPr>
+      </w:pPr>
+    </w:p>
+    <w:p>
+      <w:pPr>
+        <w:jc w:val="both"/>
+        <w:rPr>
+          <w:bCs/>
+        </w:rPr>
+      </w:pPr>
+      <w:r>
+        <w:rPr>
+          <w:bCs/>
+        </w:rPr>
+        <w:t xml:space="preserve">Gaussian noise is given as </w:t>
+      </w:r>
+      <w:r>
+        <w:rPr>
+          <w:bCs/>
+          <w:vertAlign w:val="superscript"/>
+        </w:rPr>
+        <w:t>[1]</w:t>
+      </w:r>
+    </w:p>
+    <w:p>
+      <w:pPr>
+        <w:jc w:val="both"/>
+        <w:rPr>
+          <w:bCs/>
+        </w:rPr>
+      </w:pPr>
+    </w:p>
+    <w:p>
+      <w:pPr>
+        <w:jc w:val="center"/>
+        <w:rPr>
+          <w:bCs/>
+        </w:rPr>
+      </w:pPr>
+      <w:r>
+        <w:rPr>
+          <w:bCs/>
+        </w:rPr>
+        <w:t>﻿</w:t>
+      </w:r>
+      <w:r>
+        <w:rPr>
+          <w:bCs/>
+          <w:noProof/>
+        </w:rPr>
+        <w:drawing>
+          <wp:inline distT="0" distB="0" distL="0" distR="0" wp14:anchorId="77977491" wp14:editId="4C1AB20A">
+            <wp:extent cx="1610882" cy="495656"/>
+            <wp:effectExtent l="0" t="0" r="0" b="0"/>
+            <wp:docPr id="3" name="Graphic 3"/>
+            <wp:cNvGraphicFramePr>
+              <a:graphicFrameLocks xmlns:a="http://schemas.openxmlformats.org/drawingml/2006/main" noChangeAspect="1"/>
+            </wp:cNvGraphicFramePr>
+            <a:graphic xmlns:a="http://schemas.openxmlformats.org/drawingml/2006/main">
+              <a:graphicData uri="http://schemas.openxmlformats.org/drawingml/2006/picture">
+                <pic:pic xmlns:pic="http://schemas.openxmlformats.org/drawingml/2006/picture">
+                  <pic:nvPicPr>
+                    <pic:cNvPr id="3" name="56d469e7d13e0c93f944b159302ab28d1c306fcf.svg"/>
+                    <pic:cNvPicPr/>
+                  </pic:nvPicPr>
+                  <pic:blipFill>
+                    <a:blip r:embed="rId9">
+                      <a:extLst>
+                        <a:ext uri="{28A0092B-C50C-407E-A947-70E740481C1C}">
+                          <a14:useLocalDpi xmlns:a14="http://schemas.microsoft.com/office/drawing/2010/main" val="0"/>
+                        </a:ext>
+                        <a:ext uri="{96DAC541-7B7A-43D3-8B79-37D633B846F1}">
+                          <asvg:svgBlip xmlns:asvg="http://schemas.microsoft.com/office/drawing/2016/SVG/main" r:embed="rId10"/>
+                        </a:ext>
+                      </a:extLst>
+                    </a:blip>
+                    <a:stretch>
+                      <a:fillRect/>
+                    </a:stretch>
+                  </pic:blipFill>
+                  <pic:spPr>
+                    <a:xfrm>
+                      <a:off x="0" y="0"/>
+                      <a:ext cx="1616404" cy="497355"/>
+                    </a:xfrm>
+                    <a:prstGeom prst="rect">
+                      <a:avLst/>
+                    </a:prstGeom>
+                  </pic:spPr>
+                </pic:pic>
+              </a:graphicData>
+            </a:graphic>
+          </wp:inline>
+        </w:drawing>
+      </w:r>
+    </w:p>
+    <w:p>
+      <w:pPr>
+        <w:jc w:val="both"/>
+        <w:rPr>
+          <w:bCs/>
+        </w:rPr>
+      </w:pPr>
+    </w:p>
+    <w:p>
+      <w:pPr>
+        <w:jc w:val="both"/>
+        <w:rPr>
+          <w:bCs/>
+        </w:rPr>
+      </w:pPr>
+      <w:r>
+        <w:rPr>
+          <w:bCs/>
+        </w:rPr>
+        <w:t xml:space="preserve">Therefore, replacing the null values with gaussian noise, we get, </w:t>
+      </w:r>
+    </w:p>
+    <w:p>
+      <w:pPr>
+        <w:jc w:val="center"/>
+        <w:rPr>
+          <w:bCs/>
+        </w:rPr>
+      </w:pPr>
+    </w:p>
+    <w:tbl>
+      <w:tblPr>
+        <w:tblStyle w:val="TableGrid"/>
+        <w:tblW w:w="0" w:type="auto"/>
+        <w:tblLook w:val="04A0" w:firstRow="1" w:lastRow="0" w:firstColumn="1" w:lastColumn="0" w:noHBand="0" w:noVBand="1"/>
+      </w:tblPr>
+      <w:tblGrid>
+        <w:gridCol w:w="2081"/>
+        <w:gridCol w:w="2772"/>
+        <w:gridCol w:w="2772"/>
+        <w:gridCol w:w="1725"/>
+      </w:tblGrid>
+      <w:tr>
+        <w:tc>
+          <w:tcPr>
+            <w:tcW w:w="2081" w:type="dxa"/>
+          </w:tcPr>
+          <w:p>
+            <w:pPr>
+              <w:jc w:val="center"/>
+              <w:rPr>
+                <w:b/>
+                <w:bCs/>
+              </w:rPr>
+            </w:pPr>
+            <w:r>
+              <w:rPr>
+                <w:b/>
+                <w:bCs/>
+              </w:rPr>
+              <w:t>Setting nan values to</w:t>
+            </w:r>
+          </w:p>
+        </w:tc>
+        <w:tc>
+          <w:tcPr>
+            <w:tcW w:w="2772" w:type="dxa"/>
+          </w:tcPr>
+          <w:p>
+            <w:pPr>
+              <w:jc w:val="center"/>
+              <w:rPr>
+                <w:b/>
+                <w:bCs/>
+              </w:rPr>
+            </w:pPr>
+            <w:r>
+              <w:rPr>
+                <w:b/>
+                <w:bCs/>
+              </w:rPr>
+              <w:t>Accuracy</w:t>
+            </w:r>
+          </w:p>
+        </w:tc>
+        <w:tc>
+          <w:tcPr>
+            <w:tcW w:w="2772" w:type="dxa"/>
+          </w:tcPr>
+          <w:p>
+            <w:pPr>
+              <w:jc w:val="center"/>
+              <w:rPr>
+                <w:b/>
+                <w:bCs/>
+              </w:rPr>
+            </w:pPr>
+            <w:r>
+              <w:rPr>
+                <w:b/>
+                <w:bCs/>
+              </w:rPr>
+              <w:t>AUC</w:t>
+            </w:r>
+          </w:p>
+        </w:tc>
+        <w:tc>
+          <w:tcPr>
+            <w:tcW w:w="1725" w:type="dxa"/>
+          </w:tcPr>
+          <w:p>
+            <w:pPr>
+              <w:jc w:val="center"/>
+              <w:rPr>
+                <w:b/>
+                <w:bCs/>
+              </w:rPr>
+            </w:pPr>
+            <w:r>
+              <w:rPr>
+                <w:b/>
+                <w:bCs/>
+              </w:rPr>
+              <w:t>STD</w:t>
+            </w:r>
+          </w:p>
+        </w:tc>
+      </w:tr>
+      <w:tr>
+        <w:tc>
+          <w:tcPr>
+            <w:tcW w:w="2081" w:type="dxa"/>
+          </w:tcPr>
+          <w:p>
+            <w:pPr>
+              <w:jc w:val="center"/>
+            </w:pPr>
+            <w:r>
+              <w:t>Gaussian Noise</w:t>
+            </w:r>
+          </w:p>
+        </w:tc>
+        <w:tc>
+          <w:tcPr>
+            <w:tcW w:w="2772" w:type="dxa"/>
+          </w:tcPr>
+          <w:p>
+            <w:pPr>
+              <w:jc w:val="center"/>
+            </w:pPr>
+            <w:r>
+              <w:t>﻿</w:t>
+            </w:r>
+            <w:r>
+              <w:t>﻿</w:t>
+            </w:r>
+            <w:r>
+              <w:t>﻿0.8114731160060197</w:t>
+            </w:r>
+          </w:p>
+        </w:tc>
+        <w:tc>
+          <w:tcPr>
+            <w:tcW w:w="2772" w:type="dxa"/>
+          </w:tcPr>
+          <w:p>
+            <w:pPr>
+              <w:jc w:val="center"/>
+            </w:pPr>
+            <w:r>
+              <w:t>﻿</w:t>
+            </w:r>
+            <w:r>
+              <w:t>﻿﻿</w:t>
+            </w:r>
+            <w:r>
+              <w:t>﻿0.7337855129974695</w:t>
+            </w:r>
+          </w:p>
+        </w:tc>
+        <w:tc>
+          <w:tcPr>
+            <w:tcW w:w="1725" w:type="dxa"/>
+          </w:tcPr>
+          <w:p>
+            <w:pPr>
+              <w:jc w:val="center"/>
+            </w:pPr>
+            <w:r>
+              <w:t>﻿</w:t>
+            </w:r>
+            <w:r>
+              <w:t>﻿</w:t>
+            </w:r>
+            <w:r>
+              <w:t>﻿0.0080</w:t>
+            </w:r>
+          </w:p>
+        </w:tc>
+      </w:tr>
+      <w:tr>
+        <w:tc>
+          <w:tcPr>
+            <w:tcW w:w="2081" w:type="dxa"/>
+          </w:tcPr>
+          <w:p>
+            <w:pPr>
+              <w:jc w:val="center"/>
+            </w:pPr>
+            <w:proofErr w:type="spellStart"/>
+            <w:r>
+              <w:t>G_Noise</w:t>
+            </w:r>
+            <w:proofErr w:type="spellEnd"/>
+            <w:r>
+              <w:t xml:space="preserve"> </w:t>
+            </w:r>
+            <w:r>
+              <w:t>with randomness = 10</w:t>
+            </w:r>
+          </w:p>
+        </w:tc>
+        <w:tc>
+          <w:tcPr>
+            <w:tcW w:w="2772" w:type="dxa"/>
+          </w:tcPr>
+          <w:p>
+            <w:pPr>
+              <w:jc w:val="center"/>
+            </w:pPr>
+            <w:r>
+              <w:t>﻿0.8076844872444024</w:t>
+            </w:r>
+          </w:p>
+        </w:tc>
+        <w:tc>
+          <w:tcPr>
+            <w:tcW w:w="2772" w:type="dxa"/>
+          </w:tcPr>
+          <w:p>
+            <w:pPr>
+              <w:jc w:val="center"/>
+            </w:pPr>
+            <w:r>
+              <w:t>﻿0.7777942111724077</w:t>
+            </w:r>
+          </w:p>
+        </w:tc>
+        <w:tc>
+          <w:tcPr>
+            <w:tcW w:w="1725" w:type="dxa"/>
+          </w:tcPr>
+          <w:p>
+            <w:pPr>
+              <w:jc w:val="center"/>
+            </w:pPr>
+            <w:r>
+              <w:t>﻿0.0099</w:t>
+            </w:r>
+          </w:p>
+        </w:tc>
+      </w:tr>
+      <w:tr>
+        <w:tc>
+          <w:tcPr>
+            <w:tcW w:w="2081" w:type="dxa"/>
+          </w:tcPr>
+          <w:p>
+            <w:pPr>
+              <w:jc w:val="center"/>
+            </w:pPr>
+            <w:proofErr w:type="spellStart"/>
+            <w:r>
+              <w:lastRenderedPageBreak/>
+              <w:t>G_noise</w:t>
+            </w:r>
+            <w:proofErr w:type="spellEnd"/>
+            <w:r>
+              <w:t xml:space="preserve"> on just training set</w:t>
+            </w:r>
+          </w:p>
+        </w:tc>
+        <w:tc>
+          <w:tcPr>
+            <w:tcW w:w="2772" w:type="dxa"/>
+          </w:tcPr>
+          <w:p>
+            <w:pPr>
+              <w:jc w:val="center"/>
+            </w:pPr>
+            <w:r>
+              <w:t>﻿0.8074142169741322</w:t>
+            </w:r>
+          </w:p>
+        </w:tc>
+        <w:tc>
+          <w:tcPr>
+            <w:tcW w:w="2772" w:type="dxa"/>
+          </w:tcPr>
+          <w:p>
+            <w:pPr>
+              <w:jc w:val="center"/>
+            </w:pPr>
+            <w:r>
+              <w:t>﻿0.4913921878928608</w:t>
+            </w:r>
+          </w:p>
+        </w:tc>
+        <w:tc>
+          <w:tcPr>
+            <w:tcW w:w="1725" w:type="dxa"/>
+          </w:tcPr>
+          <w:p>
+            <w:pPr>
+              <w:jc w:val="center"/>
+            </w:pPr>
+            <w:r>
+              <w:t>﻿0.0092</w:t>
+            </w:r>
+          </w:p>
+        </w:tc>
+      </w:tr>
+      <w:tr>
+        <w:tc>
+          <w:tcPr>
+            <w:tcW w:w="2081" w:type="dxa"/>
+          </w:tcPr>
+          <w:p>
+            <w:pPr>
+              <w:jc w:val="center"/>
+            </w:pPr>
+            <w:r>
+              <w:t xml:space="preserve">Augmented </w:t>
+            </w:r>
+            <w:proofErr w:type="gramStart"/>
+            <w:r>
+              <w:t>1 Fold</w:t>
+            </w:r>
+            <w:proofErr w:type="gramEnd"/>
+          </w:p>
+        </w:tc>
+        <w:tc>
+          <w:tcPr>
+            <w:tcW w:w="2772" w:type="dxa"/>
+          </w:tcPr>
+          <w:p>
+            <w:pPr>
+              <w:jc w:val="center"/>
+            </w:pPr>
+            <w:r>
+              <w:t>﻿0.8017302784153175</w:t>
+            </w:r>
+          </w:p>
+        </w:tc>
+        <w:tc>
+          <w:tcPr>
+            <w:tcW w:w="2772" w:type="dxa"/>
+          </w:tcPr>
+          <w:p>
+            <w:pPr>
+              <w:jc w:val="center"/>
+            </w:pPr>
+            <w:r>
+              <w:t>﻿0.7774947125552779</w:t>
+            </w:r>
+          </w:p>
+        </w:tc>
+        <w:tc>
+          <w:tcPr>
+            <w:tcW w:w="1725" w:type="dxa"/>
+          </w:tcPr>
+          <w:p>
+            <w:pPr>
+              <w:jc w:val="center"/>
+            </w:pPr>
+            <w:r>
+              <w:t>﻿0.00256</w:t>
+            </w:r>
+          </w:p>
+        </w:tc>
+      </w:tr>
+      <w:tr>
+        <w:tc>
+          <w:tcPr>
+            <w:tcW w:w="2081" w:type="dxa"/>
+          </w:tcPr>
+          <w:p>
+            <w:pPr>
+              <w:jc w:val="center"/>
+            </w:pPr>
+          </w:p>
+        </w:tc>
+        <w:tc>
+          <w:tcPr>
+            <w:tcW w:w="2772" w:type="dxa"/>
+          </w:tcPr>
+          <w:p>
+            <w:pPr>
+              <w:jc w:val="center"/>
+            </w:pPr>
+          </w:p>
+        </w:tc>
+        <w:tc>
+          <w:tcPr>
+            <w:tcW w:w="2772" w:type="dxa"/>
+          </w:tcPr>
+          <w:p>
+            <w:pPr>
+              <w:jc w:val="center"/>
+            </w:pPr>
+          </w:p>
+        </w:tc>
+        <w:tc>
+          <w:tcPr>
+            <w:tcW w:w="1725" w:type="dxa"/>
+          </w:tcPr>
+          <w:p>
+            <w:pPr>
+              <w:jc w:val="center"/>
+            </w:pPr>
+          </w:p>
+        </w:tc>
+      </w:tr>
+    </w:tbl>
+    <w:p>
+      <w:pPr>
+        <w:jc w:val="both"/>
+        <w:rPr>
+          <w:bCs/>
+        </w:rPr>
+      </w:pPr>
+    </w:p>
+    <w:p>
+      <w:pPr>
+        <w:jc w:val="both"/>
+        <w:rPr>
+          <w:bCs/>
+        </w:rPr>
+      </w:pPr>
+    </w:p>
+    <w:p>
+      <w:pPr>
+        <w:jc w:val="both"/>
+        <w:rPr>
+          <w:bCs/>
+        </w:rPr>
+      </w:pPr>
+    </w:p>
+    <w:p>
+      <w:pPr>
+        <w:jc w:val="both"/>
+        <w:rPr>
+          <w:bCs/>
+        </w:rPr>
+      </w:pPr>
+    </w:p>
+    <w:p>
+      <w:pPr>
+        <w:jc w:val="both"/>
+        <w:rPr>
+          <w:bCs/>
+        </w:rPr>
+      </w:pPr>
+    </w:p>
+    <w:p>
+      <w:pPr>
+        <w:rPr>
+          <w:rFonts w:ascii="Times New Roman" w:eastAsia="Times New Roman" w:hAnsi="Times New Roman" w:cs="Times New Roman"/>
+        </w:rPr>
+      </w:pPr>
+      <w:r>
+        <w:rPr>
+          <w:rFonts w:ascii="Times New Roman" w:eastAsia="Times New Roman" w:hAnsi="Times New Roman" w:cs="Times New Roman"/>
+        </w:rPr>
+        <w:fldChar w:fldCharType="begin"/>
+      </w:r>
+      <w:r>
+        <w:rPr>
+          <w:rFonts w:ascii="Times New Roman" w:eastAsia="Times New Roman" w:hAnsi="Times New Roman" w:cs="Times New Roman"/>
+        </w:rPr>
+        <w:instrText xml:space="preserve"> INCLUDEPICTURE "/var/folders/5t/zjst3f1d2739d6g6nv10_1_00000gn/T/com.microsoft.Word/WebArchiveCopyPasteTempFiles/1*_RA3mCS30Pr0vUxbp25Yxw.png" \* MERGEFORMATINET </w:instrText>
+      </w:r>
+      <w:r>
+        <w:rPr>
+          <w:rFonts w:ascii="Times New Roman" w:eastAsia="Times New Roman" w:hAnsi="Times New Roman" w:cs="Times New Roman"/>
+        </w:rPr>
+        <w:fldChar w:fldCharType="separate"/>
+      </w:r>
+      <w:r>
+        <w:rPr>
+          <w:rFonts w:ascii="Times New Roman" w:eastAsia="Times New Roman" w:hAnsi="Times New Roman" w:cs="Times New Roman"/>
+          <w:noProof/>
+        </w:rPr>
+        <w:drawing>
+          <wp:inline distT="0" distB="0" distL="0" distR="0" wp14:anchorId="055A2123" wp14:editId="78EFCA56">
+            <wp:extent cx="5943600" cy="5252720"/>
+            <wp:effectExtent l="0" t="0" r="0" b="5080"/>
+            <wp:docPr id="4" name="Picture 4" descr="A screenshot of a cell phone&#10;&#10;Description automatically generated"/>
+            <wp:cNvGraphicFramePr>
+              <a:graphicFrameLocks xmlns:a="http://schemas.openxmlformats.org/drawingml/2006/main" noChangeAspect="1"/>
+            </wp:cNvGraphicFramePr>
+            <a:graphic xmlns:a="http://schemas.openxmlformats.org/drawingml/2006/main">
+              <a:graphicData uri="http://schemas.openxmlformats.org/drawingml/2006/picture">
+                <pic:pic xmlns:pic="http://schemas.openxmlformats.org/drawingml/2006/picture">
+                  <pic:nvPicPr>
+                    <pic:cNvPr id="0" name="Picture 1"/>
+                    <pic:cNvPicPr>
+                      <a:picLocks noChangeAspect="1" noChangeArrowheads="1"/>
+                    </pic:cNvPicPr>
+                  </pic:nvPicPr>
+                  <pic:blipFill>
+                    <a:blip r:embed="rId11">
+                      <a:extLst>
+                        <a:ext uri="{28A0092B-C50C-407E-A947-70E740481C1C}">
+                          <a14:useLocalDpi xmlns:a14="http://schemas.microsoft.com/office/drawing/2010/main" val="0"/>
+                        </a:ext>
+                      </a:extLst>
+                    </a:blip>
+                    <a:srcRect/>
+                    <a:stretch>
+                      <a:fillRect/>
+                    </a:stretch>
+                  </pic:blipFill>
+                  <pic:spPr bwMode="auto">
+                    <a:xfrm>
+                      <a:off x="0" y="0"/>
+                      <a:ext cx="5943600" cy="5252720"/>
+                    </a:xfrm>
+                    <a:prstGeom prst="rect">
+                      <a:avLst/>
+                    </a:prstGeom>
+                    <a:noFill/>
+                    <a:ln>
+                      <a:noFill/>
+                    </a:ln>
+                  </pic:spPr>
+                </pic:pic>
+              </a:graphicData>
+            </a:graphic>
+          </wp:inline>
+        </w:drawing>
+      </w:r>
+      <w:r>
+        <w:rPr>
+          <w:rFonts w:ascii="Times New Roman" w:eastAsia="Times New Roman" w:hAnsi="Times New Roman" w:cs="Times New Roman"/>
+        </w:rPr>
+        <w:fldChar w:fldCharType="end"/>
       </w:r>
       <w:bookmarkStart w:id="0" w:name="_GoBack"/>
       <w:bookmarkEnd w:id="0"/>
     </w:p>
+    <w:p>
+      <w:pPr>
+        <w:jc w:val="both"/>
+        <w:rPr>
+          <w:bCs/>
+        </w:rPr>
+      </w:pPr>
+    </w:p>
+    <w:p>
+      <w:pPr>
+        <w:jc w:val="both"/>
+        <w:rPr>
+          <w:bCs/>
+        </w:rPr>
+      </w:pPr>
+    </w:p>
+    <w:p>
+      <w:pPr>
+        <w:jc w:val="both"/>
+        <w:rPr>
+          <w:bCs/>
+        </w:rPr>
+      </w:pPr>
+    </w:p>
+    <w:p>
+      <w:pPr>
+        <w:jc w:val="both"/>
+        <w:rPr>
+          <w:bCs/>
+        </w:rPr>
+      </w:pPr>
+    </w:p>
+    <w:p>
+      <w:pPr>
+        <w:jc w:val="both"/>
+        <w:rPr>
+          <w:bCs/>
+        </w:rPr>
+      </w:pPr>
+    </w:p>
+    <w:p>
+      <w:pPr>
+        <w:jc w:val="both"/>
+        <w:rPr>
+          <w:bCs/>
+        </w:rPr>
+      </w:pPr>
+    </w:p>
+    <w:p>
+      <w:pPr>
+        <w:jc w:val="both"/>
+        <w:rPr>
+          <w:bCs/>
+        </w:rPr>
+      </w:pPr>
+    </w:p>
+    <w:p>
+      <w:pPr>
+        <w:jc w:val="both"/>
+        <w:rPr>
+          <w:bCs/>
+        </w:rPr>
+      </w:pPr>
+    </w:p>
+    <w:p>
+      <w:pPr>
+        <w:jc w:val="both"/>
+        <w:rPr>
+          <w:bCs/>
+        </w:rPr>
+      </w:pPr>
+    </w:p>
+    <w:p>
+      <w:pPr>
+        <w:jc w:val="both"/>
+        <w:rPr>
+          <w:bCs/>
+        </w:rPr>
+      </w:pPr>
+      <w:proofErr w:type="gramStart"/>
+      <w:r>
+        <w:rPr>
+          <w:bCs/>
+        </w:rPr>
+        <w:t>References :</w:t>
+      </w:r>
+      <w:proofErr w:type="gramEnd"/>
+    </w:p>
+    <w:p>
+      <w:pPr>
+        <w:jc w:val="both"/>
+        <w:rPr>
+          <w:bCs/>
+        </w:rPr>
+      </w:pPr>
+    </w:p>
+    <w:p>
+      <w:pPr>
+        <w:pStyle w:val="ListParagraph"/>
+        <w:numPr>
+          <w:ilvl w:val="0"/>
+          <w:numId w:val="6"/>
+        </w:numPr>
+        <w:jc w:val="both"/>
+        <w:rPr>
+          <w:bCs/>
+        </w:rPr>
+      </w:pPr>
+      <w:r>
+        <w:rPr>
+          <w:bCs/>
+        </w:rPr>
+        <w:t>https://en.wikipedia.org/wiki/Gaussian_noise</w:t>
+      </w:r>
+    </w:p>
+    <w:p>
+      <w:pPr>
+        <w:jc w:val="both"/>
+        <w:rPr>
+          <w:bCs/>
+        </w:rPr>
+      </w:pPr>
+    </w:p>
+    <w:p>
+      <w:pPr>
+        <w:jc w:val="both"/>
+        <w:rPr>
+          <w:bCs/>
+        </w:rPr>
+      </w:pPr>
+    </w:p>
+    <w:p>
+      <w:pPr>
+        <w:jc w:val="both"/>
+        <w:rPr>
+          <w:bCs/>
+        </w:rPr>
+      </w:pPr>
+    </w:p>
     <w:sectPr>
-      <w:headerReference w:type="default" r:id="rId8"/>
+      <w:headerReference w:type="default" r:id="rId12"/>
       <w:pgSz w:w="12240" w:h="15840"/>
       <w:pgMar w:top="1440" w:right="1440" w:bottom="1440" w:left="1440" w:header="720" w:footer="720" w:gutter="0"/>
       <w:cols w:space="720"/>
@@ -551,6 +2016,95 @@
 <file path=word/numbering.xml><?xml version="1.0" encoding="utf-8"?>
 <w:numbering xmlns:wpc="http://schemas.microsoft.com/office/word/2010/wordprocessingCanvas" xmlns:cx="http://schemas.microsoft.com/office/drawing/2014/chartex" xmlns:cx1="http://schemas.microsoft.com/office/drawing/2015/9/8/chartex" xmlns:cx2="http://schemas.microsoft.com/office/drawing/2015/10/21/chartex" xmlns:cx3="http://schemas.microsoft.com/office/drawing/2016/5/9/chartex" xmlns:cx4="http://schemas.microsoft.com/office/drawing/2016/5/10/chartex" xmlns:cx5="http://schemas.microsoft.com/office/drawing/2016/5/11/chartex" xmlns:cx6="http://schemas.microsoft.com/office/drawing/2016/5/12/chartex" xmlns:cx7="http://schemas.microsoft.com/office/drawing/2016/5/13/chartex" xmlns:cx8="http://schemas.microsoft.com/office/drawing/2016/5/14/chartex" xmlns:mc="http://schemas.openxmlformats.org/markup-compatibility/2006" xmlns:aink="http://schemas.microsoft.com/office/drawing/2016/ink" xmlns:am3d="http://schemas.microsoft.com/office/drawing/2017/model3d" xmlns:o="urn:schemas-microsoft-com:office:office" xmlns:r="http://schemas.openxmlformats.org/officeDocument/2006/relationships" xmlns:m="http://schemas.openxmlformats.org/officeDocument/2006/math" xmlns:v="urn:schemas-microsoft-com:vml" xmlns:wp14="http://schemas.microsoft.com/office/word/2010/wordprocessingDrawing" xmlns:wp="http://schemas.openxmlformats.org/drawingml/2006/wordprocessingDrawing" xmlns:w10="urn:schemas-microsoft-com:office:word" xmlns:w="http://schemas.openxmlformats.org/wordprocessingml/2006/main" xmlns:w14="http://schemas.microsoft.com/office/word/2010/wordml" xmlns:w15="http://schemas.microsoft.com/office/word/2012/wordml" xmlns:w16cid="http://schemas.microsoft.com/office/word/2016/wordml/cid" xmlns:w16se="http://schemas.microsoft.com/office/word/2015/wordml/symex" xmlns:wpg="http://schemas.microsoft.com/office/word/2010/wordprocessingGroup" xmlns:wpi="http://schemas.microsoft.com/office/word/2010/wordprocessingInk" xmlns:wne="http://schemas.microsoft.com/office/word/2006/wordml" xmlns:wps="http://schemas.microsoft.com/office/word/2010/wordprocessingShape" mc:Ignorable="w14 w15 w16se w16cid wp14">
   <w:abstractNum w:abstractNumId="0" w15:restartNumberingAfterBreak="0">
+    <w:nsid w:val="21B84018"/>
+    <w:multiLevelType w:val="hybridMultilevel"/>
+    <w:tmpl w:val="E03888D6"/>
+    <w:lvl w:ilvl="0" w:tplc="0409000F">
+      <w:start w:val="1"/>
+      <w:numFmt w:val="decimal"/>
+      <w:lvlText w:val="%1."/>
+      <w:lvlJc w:val="left"/>
+      <w:pPr>
+        <w:ind w:left="720" w:hanging="360"/>
+      </w:pPr>
+      <w:rPr>
+        <w:rFonts w:hint="default"/>
+      </w:rPr>
+    </w:lvl>
+    <w:lvl w:ilvl="1" w:tplc="04090019" w:tentative="1">
+      <w:start w:val="1"/>
+      <w:numFmt w:val="lowerLetter"/>
+      <w:lvlText w:val="%2."/>
+      <w:lvlJc w:val="left"/>
+      <w:pPr>
+        <w:ind w:left="1440" w:hanging="360"/>
+      </w:pPr>
+    </w:lvl>
+    <w:lvl w:ilvl="2" w:tplc="0409001B" w:tentative="1">
+      <w:start w:val="1"/>
+      <w:numFmt w:val="lowerRoman"/>
+      <w:lvlText w:val="%3."/>
+      <w:lvlJc w:val="right"/>
+      <w:pPr>
+        <w:ind w:left="2160" w:hanging="180"/>
+      </w:pPr>
+    </w:lvl>
+    <w:lvl w:ilvl="3" w:tplc="0409000F" w:tentative="1">
+      <w:start w:val="1"/>
+      <w:numFmt w:val="decimal"/>
+      <w:lvlText w:val="%4."/>
+      <w:lvlJc w:val="left"/>
+      <w:pPr>
+        <w:ind w:left="2880" w:hanging="360"/>
+      </w:pPr>
+    </w:lvl>
+    <w:lvl w:ilvl="4" w:tplc="04090019" w:tentative="1">
+      <w:start w:val="1"/>
+      <w:numFmt w:val="lowerLetter"/>
+      <w:lvlText w:val="%5."/>
+      <w:lvlJc w:val="left"/>
+      <w:pPr>
+        <w:ind w:left="3600" w:hanging="360"/>
+      </w:pPr>
+    </w:lvl>
+    <w:lvl w:ilvl="5" w:tplc="0409001B" w:tentative="1">
+      <w:start w:val="1"/>
+      <w:numFmt w:val="lowerRoman"/>
+      <w:lvlText w:val="%6."/>
+      <w:lvlJc w:val="right"/>
+      <w:pPr>
+        <w:ind w:left="4320" w:hanging="180"/>
+      </w:pPr>
+    </w:lvl>
+    <w:lvl w:ilvl="6" w:tplc="0409000F" w:tentative="1">
+      <w:start w:val="1"/>
+      <w:numFmt w:val="decimal"/>
+      <w:lvlText w:val="%7."/>
+      <w:lvlJc w:val="left"/>
+      <w:pPr>
+        <w:ind w:left="5040" w:hanging="360"/>
+      </w:pPr>
+    </w:lvl>
+    <w:lvl w:ilvl="7" w:tplc="04090019" w:tentative="1">
+      <w:start w:val="1"/>
+      <w:numFmt w:val="lowerLetter"/>
+      <w:lvlText w:val="%8."/>
+      <w:lvlJc w:val="left"/>
+      <w:pPr>
+        <w:ind w:left="5760" w:hanging="360"/>
+      </w:pPr>
+    </w:lvl>
+    <w:lvl w:ilvl="8" w:tplc="0409001B" w:tentative="1">
+      <w:start w:val="1"/>
+      <w:numFmt w:val="lowerRoman"/>
+      <w:lvlText w:val="%9."/>
+      <w:lvlJc w:val="right"/>
+      <w:pPr>
+        <w:ind w:left="6480" w:hanging="180"/>
+      </w:pPr>
+    </w:lvl>
+  </w:abstractNum>
+  <w:abstractNum w:abstractNumId="1" w15:restartNumberingAfterBreak="0">
     <w:nsid w:val="38DE4F32"/>
     <w:multiLevelType w:val="hybridMultilevel"/>
     <w:tmpl w:val="741CF9A8"/>
@@ -662,7 +2216,7 @@
       </w:rPr>
     </w:lvl>
   </w:abstractNum>
-  <w:abstractNum w:abstractNumId="1" w15:restartNumberingAfterBreak="0">
+  <w:abstractNum w:abstractNumId="2" w15:restartNumberingAfterBreak="0">
     <w:nsid w:val="62D263E4"/>
     <w:multiLevelType w:val="hybridMultilevel"/>
     <w:tmpl w:val="E15ACAC0"/>
@@ -774,7 +2328,96 @@
       </w:rPr>
     </w:lvl>
   </w:abstractNum>
-  <w:abstractNum w:abstractNumId="2" w15:restartNumberingAfterBreak="0">
+  <w:abstractNum w:abstractNumId="3" w15:restartNumberingAfterBreak="0">
+    <w:nsid w:val="66DD000F"/>
+    <w:multiLevelType w:val="hybridMultilevel"/>
+    <w:tmpl w:val="6FDCBF86"/>
+    <w:lvl w:ilvl="0" w:tplc="0409000F">
+      <w:start w:val="1"/>
+      <w:numFmt w:val="decimal"/>
+      <w:lvlText w:val="%1."/>
+      <w:lvlJc w:val="left"/>
+      <w:pPr>
+        <w:ind w:left="720" w:hanging="360"/>
+      </w:pPr>
+      <w:rPr>
+        <w:rFonts w:hint="default"/>
+      </w:rPr>
+    </w:lvl>
+    <w:lvl w:ilvl="1" w:tplc="04090019" w:tentative="1">
+      <w:start w:val="1"/>
+      <w:numFmt w:val="lowerLetter"/>
+      <w:lvlText w:val="%2."/>
+      <w:lvlJc w:val="left"/>
+      <w:pPr>
+        <w:ind w:left="1440" w:hanging="360"/>
+      </w:pPr>
+    </w:lvl>
+    <w:lvl w:ilvl="2" w:tplc="0409001B" w:tentative="1">
+      <w:start w:val="1"/>
+      <w:numFmt w:val="lowerRoman"/>
+      <w:lvlText w:val="%3."/>
+      <w:lvlJc w:val="right"/>
+      <w:pPr>
+        <w:ind w:left="2160" w:hanging="180"/>
+      </w:pPr>
+    </w:lvl>
+    <w:lvl w:ilvl="3" w:tplc="0409000F" w:tentative="1">
+      <w:start w:val="1"/>
+      <w:numFmt w:val="decimal"/>
+      <w:lvlText w:val="%4."/>
+      <w:lvlJc w:val="left"/>
+      <w:pPr>
+        <w:ind w:left="2880" w:hanging="360"/>
+      </w:pPr>
+    </w:lvl>
+    <w:lvl w:ilvl="4" w:tplc="04090019" w:tentative="1">
+      <w:start w:val="1"/>
+      <w:numFmt w:val="lowerLetter"/>
+      <w:lvlText w:val="%5."/>
+      <w:lvlJc w:val="left"/>
+      <w:pPr>
+        <w:ind w:left="3600" w:hanging="360"/>
+      </w:pPr>
+    </w:lvl>
+    <w:lvl w:ilvl="5" w:tplc="0409001B" w:tentative="1">
+      <w:start w:val="1"/>
+      <w:numFmt w:val="lowerRoman"/>
+      <w:lvlText w:val="%6."/>
+      <w:lvlJc w:val="right"/>
+      <w:pPr>
+        <w:ind w:left="4320" w:hanging="180"/>
+      </w:pPr>
+    </w:lvl>
+    <w:lvl w:ilvl="6" w:tplc="0409000F" w:tentative="1">
+      <w:start w:val="1"/>
+      <w:numFmt w:val="decimal"/>
+      <w:lvlText w:val="%7."/>
+      <w:lvlJc w:val="left"/>
+      <w:pPr>
+        <w:ind w:left="5040" w:hanging="360"/>
+      </w:pPr>
+    </w:lvl>
+    <w:lvl w:ilvl="7" w:tplc="04090019" w:tentative="1">
+      <w:start w:val="1"/>
+      <w:numFmt w:val="lowerLetter"/>
+      <w:lvlText w:val="%8."/>
+      <w:lvlJc w:val="left"/>
+      <w:pPr>
+        <w:ind w:left="5760" w:hanging="360"/>
+      </w:pPr>
+    </w:lvl>
+    <w:lvl w:ilvl="8" w:tplc="0409001B" w:tentative="1">
+      <w:start w:val="1"/>
+      <w:numFmt w:val="lowerRoman"/>
+      <w:lvlText w:val="%9."/>
+      <w:lvlJc w:val="right"/>
+      <w:pPr>
+        <w:ind w:left="6480" w:hanging="180"/>
+      </w:pPr>
+    </w:lvl>
+  </w:abstractNum>
+  <w:abstractNum w:abstractNumId="4" w15:restartNumberingAfterBreak="0">
     <w:nsid w:val="70414B28"/>
     <w:multiLevelType w:val="hybridMultilevel"/>
     <w:tmpl w:val="67F6BCC8"/>
@@ -886,14 +2529,112 @@
       </w:rPr>
     </w:lvl>
   </w:abstractNum>
+  <w:abstractNum w:abstractNumId="5" w15:restartNumberingAfterBreak="0">
+    <w:nsid w:val="797431CE"/>
+    <w:multiLevelType w:val="hybridMultilevel"/>
+    <w:tmpl w:val="4A4EE4B2"/>
+    <w:lvl w:ilvl="0" w:tplc="7E003C3C">
+      <w:start w:val="1"/>
+      <w:numFmt w:val="decimal"/>
+      <w:lvlText w:val="%1."/>
+      <w:lvlJc w:val="left"/>
+      <w:pPr>
+        <w:ind w:left="1080" w:hanging="360"/>
+      </w:pPr>
+      <w:rPr>
+        <w:rFonts w:hint="default"/>
+      </w:rPr>
+    </w:lvl>
+    <w:lvl w:ilvl="1" w:tplc="04090019" w:tentative="1">
+      <w:start w:val="1"/>
+      <w:numFmt w:val="lowerLetter"/>
+      <w:lvlText w:val="%2."/>
+      <w:lvlJc w:val="left"/>
+      <w:pPr>
+        <w:ind w:left="1800" w:hanging="360"/>
+      </w:pPr>
+    </w:lvl>
+    <w:lvl w:ilvl="2" w:tplc="0409001B" w:tentative="1">
+      <w:start w:val="1"/>
+      <w:numFmt w:val="lowerRoman"/>
+      <w:lvlText w:val="%3."/>
+      <w:lvlJc w:val="right"/>
+      <w:pPr>
+        <w:ind w:left="2520" w:hanging="180"/>
+      </w:pPr>
+    </w:lvl>
+    <w:lvl w:ilvl="3" w:tplc="0409000F" w:tentative="1">
+      <w:start w:val="1"/>
+      <w:numFmt w:val="decimal"/>
+      <w:lvlText w:val="%4."/>
+      <w:lvlJc w:val="left"/>
+      <w:pPr>
+        <w:ind w:left="3240" w:hanging="360"/>
+      </w:pPr>
+    </w:lvl>
+    <w:lvl w:ilvl="4" w:tplc="04090019" w:tentative="1">
+      <w:start w:val="1"/>
+      <w:numFmt w:val="lowerLetter"/>
+      <w:lvlText w:val="%5."/>
+      <w:lvlJc w:val="left"/>
+      <w:pPr>
+        <w:ind w:left="3960" w:hanging="360"/>
+      </w:pPr>
+    </w:lvl>
+    <w:lvl w:ilvl="5" w:tplc="0409001B" w:tentative="1">
+      <w:start w:val="1"/>
+      <w:numFmt w:val="lowerRoman"/>
+      <w:lvlText w:val="%6."/>
+      <w:lvlJc w:val="right"/>
+      <w:pPr>
+        <w:ind w:left="4680" w:hanging="180"/>
+      </w:pPr>
+    </w:lvl>
+    <w:lvl w:ilvl="6" w:tplc="0409000F" w:tentative="1">
+      <w:start w:val="1"/>
+      <w:numFmt w:val="decimal"/>
+      <w:lvlText w:val="%7."/>
+      <w:lvlJc w:val="left"/>
+      <w:pPr>
+        <w:ind w:left="5400" w:hanging="360"/>
+      </w:pPr>
+    </w:lvl>
+    <w:lvl w:ilvl="7" w:tplc="04090019" w:tentative="1">
+      <w:start w:val="1"/>
+      <w:numFmt w:val="lowerLetter"/>
+      <w:lvlText w:val="%8."/>
+      <w:lvlJc w:val="left"/>
+      <w:pPr>
+        <w:ind w:left="6120" w:hanging="360"/>
+      </w:pPr>
+    </w:lvl>
+    <w:lvl w:ilvl="8" w:tplc="0409001B" w:tentative="1">
+      <w:start w:val="1"/>
+      <w:numFmt w:val="lowerRoman"/>
+      <w:lvlText w:val="%9."/>
+      <w:lvlJc w:val="right"/>
+      <w:pPr>
+        <w:ind w:left="6840" w:hanging="180"/>
+      </w:pPr>
+    </w:lvl>
+  </w:abstractNum>
   <w:num w:numId="1">
+    <w:abstractNumId w:val="1"/>
+  </w:num>
+  <w:num w:numId="2">
+    <w:abstractNumId w:val="4"/>
+  </w:num>
+  <w:num w:numId="3">
+    <w:abstractNumId w:val="2"/>
+  </w:num>
+  <w:num w:numId="4">
+    <w:abstractNumId w:val="5"/>
+  </w:num>
+  <w:num w:numId="5">
     <w:abstractNumId w:val="0"/>
   </w:num>
-  <w:num w:numId="2">
-    <w:abstractNumId w:val="2"/>
-  </w:num>
-  <w:num w:numId="3">
-    <w:abstractNumId w:val="1"/>
+  <w:num w:numId="6">
+    <w:abstractNumId w:val="3"/>
   </w:num>
 </w:numbering>
 </file>
@@ -1017,6 +2758,7 @@
     <w:lsdException w:name="HTML Sample" w:semiHidden="1" w:unhideWhenUsed="1"/>
     <w:lsdException w:name="HTML Typewriter" w:semiHidden="1" w:unhideWhenUsed="1"/>
     <w:lsdException w:name="HTML Variable" w:semiHidden="1" w:unhideWhenUsed="1"/>
+    <w:lsdException w:name="Normal Table" w:semiHidden="1" w:unhideWhenUsed="1"/>
     <w:lsdException w:name="annotation subject" w:semiHidden="1" w:unhideWhenUsed="1"/>
     <w:lsdException w:name="No List" w:semiHidden="1" w:unhideWhenUsed="1"/>
     <w:lsdException w:name="Outline List 1" w:semiHidden="1" w:unhideWhenUsed="1"/>
@@ -1063,8 +2805,10 @@
     <w:lsdException w:name="Table Subtle 2" w:semiHidden="1" w:unhideWhenUsed="1"/>
     <w:lsdException w:name="Table Web 1" w:semiHidden="1" w:unhideWhenUsed="1"/>
     <w:lsdException w:name="Table Web 2" w:semiHidden="1" w:unhideWhenUsed="1"/>
+    <w:lsdException w:name="Table Web 3" w:semiHidden="1" w:unhideWhenUsed="1"/>
     <w:lsdException w:name="Balloon Text" w:semiHidden="1" w:unhideWhenUsed="1"/>
     <w:lsdException w:name="Table Grid" w:uiPriority="39"/>
+    <w:lsdException w:name="Table Theme" w:semiHidden="1" w:unhideWhenUsed="1"/>
     <w:lsdException w:name="Placeholder Text" w:semiHidden="1"/>
     <w:lsdException w:name="No Spacing" w:uiPriority="1" w:qFormat="1"/>
     <w:lsdException w:name="Light Shading" w:uiPriority="60"/>

</xml_diff>

<commit_message>
Iteration 5 and 5.5
</commit_message>
<xml_diff>
--- a/Observation/Report.docx
+++ b/Observation/Report.docx
@@ -2443,16 +2443,294 @@
           <w:color w:val="000000"/>
         </w:rPr>
       </w:pPr>
+    </w:p>
+    <w:p>
+      <w:pPr>
+        <w:jc w:val="both"/>
+        <w:rPr>
+          <w:rFonts w:ascii="Calibri" w:eastAsia="Times New Roman" w:hAnsi="Calibri" w:cs="Calibri"/>
+          <w:color w:val="000000"/>
+        </w:rPr>
+      </w:pPr>
+      <w:r>
+        <w:rPr>
+          <w:rFonts w:ascii="Calibri" w:eastAsia="Times New Roman" w:hAnsi="Calibri" w:cs="Calibri"/>
+          <w:b/>
+          <w:bCs/>
+          <w:color w:val="000000"/>
+        </w:rPr>
+        <w:t>Iteration 5</w:t>
+      </w:r>
+      <w:r>
+        <w:rPr>
+          <w:rFonts w:ascii="Calibri" w:eastAsia="Times New Roman" w:hAnsi="Calibri" w:cs="Calibri"/>
+          <w:color w:val="000000"/>
+        </w:rPr>
+        <w:t>:</w:t>
+      </w:r>
+    </w:p>
+    <w:p>
+      <w:pPr>
+        <w:jc w:val="both"/>
+        <w:rPr>
+          <w:rFonts w:ascii="Calibri" w:eastAsia="Times New Roman" w:hAnsi="Calibri" w:cs="Calibri"/>
+          <w:color w:val="000000"/>
+        </w:rPr>
+      </w:pPr>
+      <w:r>
+        <w:rPr>
+          <w:rFonts w:ascii="Calibri" w:eastAsia="Times New Roman" w:hAnsi="Calibri" w:cs="Calibri"/>
+          <w:color w:val="000000"/>
+        </w:rPr>
+        <w:t xml:space="preserve"> </w:t>
+      </w:r>
+    </w:p>
+    <w:p>
+      <w:pPr>
+        <w:jc w:val="center"/>
+        <w:rPr>
+          <w:rFonts w:ascii="Calibri" w:eastAsia="Times New Roman" w:hAnsi="Calibri" w:cs="Calibri"/>
+          <w:color w:val="000000"/>
+        </w:rPr>
+      </w:pPr>
+      <w:r>
+        <w:rPr>
+          <w:rFonts w:ascii="Calibri" w:eastAsia="Times New Roman" w:hAnsi="Calibri" w:cs="Calibri"/>
+          <w:noProof/>
+          <w:color w:val="000000"/>
+        </w:rPr>
+        <w:drawing>
+          <wp:inline distT="0" distB="0" distL="0" distR="0" wp14:anchorId="4FB509D0" wp14:editId="37518E14">
+            <wp:extent cx="2703444" cy="1826651"/>
+            <wp:effectExtent l="0" t="0" r="1905" b="2540"/>
+            <wp:docPr id="6" name="Picture 6" descr="A close up of a map&#10;&#10;Description automatically generated"/>
+            <wp:cNvGraphicFramePr>
+              <a:graphicFrameLocks xmlns:a="http://schemas.openxmlformats.org/drawingml/2006/main" noChangeAspect="1"/>
+            </wp:cNvGraphicFramePr>
+            <a:graphic xmlns:a="http://schemas.openxmlformats.org/drawingml/2006/main">
+              <a:graphicData uri="http://schemas.openxmlformats.org/drawingml/2006/picture">
+                <pic:pic xmlns:pic="http://schemas.openxmlformats.org/drawingml/2006/picture">
+                  <pic:nvPicPr>
+                    <pic:cNvPr id="1" name=""/>
+                    <pic:cNvPicPr/>
+                  </pic:nvPicPr>
+                  <pic:blipFill>
+                    <a:blip r:embed="rId12"/>
+                    <a:stretch>
+                      <a:fillRect/>
+                    </a:stretch>
+                  </pic:blipFill>
+                  <pic:spPr>
+                    <a:xfrm>
+                      <a:off x="0" y="0"/>
+                      <a:ext cx="2719770" cy="1837682"/>
+                    </a:xfrm>
+                    <a:prstGeom prst="rect">
+                      <a:avLst/>
+                    </a:prstGeom>
+                  </pic:spPr>
+                </pic:pic>
+              </a:graphicData>
+            </a:graphic>
+          </wp:inline>
+        </w:drawing>
+      </w:r>
+      <w:r>
+        <w:rPr>
+          <w:rFonts w:ascii="Calibri" w:eastAsia="Times New Roman" w:hAnsi="Calibri" w:cs="Calibri"/>
+          <w:noProof/>
+          <w:color w:val="000000"/>
+        </w:rPr>
+        <w:drawing>
+          <wp:inline distT="0" distB="0" distL="0" distR="0" wp14:anchorId="29F2FA78" wp14:editId="7A015D39">
+            <wp:extent cx="2669138" cy="1789044"/>
+            <wp:effectExtent l="0" t="0" r="0" b="1905"/>
+            <wp:docPr id="5" name="Picture 5"/>
+            <wp:cNvGraphicFramePr>
+              <a:graphicFrameLocks xmlns:a="http://schemas.openxmlformats.org/drawingml/2006/main" noChangeAspect="1"/>
+            </wp:cNvGraphicFramePr>
+            <a:graphic xmlns:a="http://schemas.openxmlformats.org/drawingml/2006/main">
+              <a:graphicData uri="http://schemas.openxmlformats.org/drawingml/2006/picture">
+                <pic:pic xmlns:pic="http://schemas.openxmlformats.org/drawingml/2006/picture">
+                  <pic:nvPicPr>
+                    <pic:cNvPr id="1" name=""/>
+                    <pic:cNvPicPr/>
+                  </pic:nvPicPr>
+                  <pic:blipFill>
+                    <a:blip r:embed="rId13"/>
+                    <a:stretch>
+                      <a:fillRect/>
+                    </a:stretch>
+                  </pic:blipFill>
+                  <pic:spPr>
+                    <a:xfrm>
+                      <a:off x="0" y="0"/>
+                      <a:ext cx="2695665" cy="1806824"/>
+                    </a:xfrm>
+                    <a:prstGeom prst="rect">
+                      <a:avLst/>
+                    </a:prstGeom>
+                  </pic:spPr>
+                </pic:pic>
+              </a:graphicData>
+            </a:graphic>
+          </wp:inline>
+        </w:drawing>
+      </w:r>
+    </w:p>
+    <w:p>
+      <w:pPr>
+        <w:jc w:val="center"/>
+        <w:rPr>
+          <w:rFonts w:ascii="Calibri" w:eastAsia="Times New Roman" w:hAnsi="Calibri" w:cs="Calibri"/>
+          <w:color w:val="000000"/>
+        </w:rPr>
+      </w:pPr>
+      <w:r>
+        <w:rPr>
+          <w:rFonts w:ascii="Calibri" w:eastAsia="Times New Roman" w:hAnsi="Calibri" w:cs="Calibri"/>
+          <w:color w:val="000000"/>
+        </w:rPr>
+        <w:t xml:space="preserve">Blue represents the original data and orange represent the augmented data. </w:t>
+      </w:r>
+    </w:p>
+    <w:p>
+      <w:pPr>
+        <w:jc w:val="center"/>
+        <w:rPr>
+          <w:rFonts w:ascii="Calibri" w:eastAsia="Times New Roman" w:hAnsi="Calibri" w:cs="Calibri"/>
+          <w:color w:val="000000"/>
+        </w:rPr>
+      </w:pPr>
+    </w:p>
+    <w:p>
+      <w:pPr>
+        <w:jc w:val="both"/>
+        <w:rPr>
+          <w:rFonts w:ascii="Calibri" w:eastAsia="Times New Roman" w:hAnsi="Calibri" w:cs="Calibri"/>
+          <w:color w:val="000000"/>
+        </w:rPr>
+      </w:pPr>
+    </w:p>
+    <w:p>
+      <w:pPr>
+        <w:jc w:val="both"/>
+        <w:rPr>
+          <w:bCs/>
+        </w:rPr>
+      </w:pPr>
+      <w:r>
+        <w:rPr>
+          <w:b/>
+        </w:rPr>
+        <w:t xml:space="preserve">Iteration </w:t>
+      </w:r>
+      <w:proofErr w:type="gramStart"/>
+      <w:r>
+        <w:rPr>
+          <w:b/>
+        </w:rPr>
+        <w:t>5  continued</w:t>
+      </w:r>
+      <w:proofErr w:type="gramEnd"/>
+      <w:r>
+        <w:rPr>
+          <w:bCs/>
+        </w:rPr>
+        <w:t xml:space="preserve">: </w:t>
+      </w:r>
+    </w:p>
+    <w:p>
+      <w:pPr>
+        <w:jc w:val="both"/>
+        <w:rPr>
+          <w:bCs/>
+        </w:rPr>
+      </w:pPr>
+    </w:p>
+    <w:p>
+      <w:pPr>
+        <w:jc w:val="both"/>
+        <w:rPr>
+          <w:bCs/>
+        </w:rPr>
+      </w:pPr>
+      <w:r>
+        <w:rPr>
+          <w:bCs/>
+        </w:rPr>
+        <w:t>Total possible combination of subset = 2</w:t>
+      </w:r>
+      <w:r>
+        <w:rPr>
+          <w:bCs/>
+          <w:vertAlign w:val="superscript"/>
+        </w:rPr>
+        <w:t>n</w:t>
+      </w:r>
+    </w:p>
+    <w:p>
+      <w:pPr>
+        <w:jc w:val="both"/>
+        <w:rPr>
+          <w:bCs/>
+        </w:rPr>
+      </w:pPr>
+      <w:r>
+        <w:rPr>
+          <w:bCs/>
+        </w:rPr>
+        <w:t xml:space="preserve">Total possible combination of subset </w:t>
+      </w:r>
+      <w:r>
+        <w:rPr>
+          <w:bCs/>
+        </w:rPr>
+        <w:t xml:space="preserve">excluding blank and single digits </w:t>
+      </w:r>
+      <w:r>
+        <w:rPr>
+          <w:bCs/>
+        </w:rPr>
+        <w:t>= 2</w:t>
+      </w:r>
+      <w:r>
+        <w:rPr>
+          <w:bCs/>
+          <w:vertAlign w:val="superscript"/>
+        </w:rPr>
+        <w:t>n</w:t>
+      </w:r>
+      <w:r>
+        <w:rPr>
+          <w:bCs/>
+          <w:vertAlign w:val="superscript"/>
+        </w:rPr>
+        <w:t xml:space="preserve"> </w:t>
+      </w:r>
+      <w:r>
+        <w:rPr>
+          <w:bCs/>
+        </w:rPr>
+        <w:t>-n - 1</w:t>
+      </w:r>
+    </w:p>
+    <w:p>
+      <w:pPr>
+        <w:jc w:val="both"/>
+        <w:rPr>
+          <w:bCs/>
+        </w:rPr>
+      </w:pPr>
       <w:bookmarkStart w:id="0" w:name="_GoBack"/>
       <w:bookmarkEnd w:id="0"/>
-    </w:p>
-    <w:p>
-      <w:pPr>
-        <w:jc w:val="both"/>
-        <w:rPr>
-          <w:bCs/>
-        </w:rPr>
-      </w:pPr>
+      <w:r>
+        <w:rPr>
+          <w:bCs/>
+        </w:rPr>
+        <w:lastRenderedPageBreak/>
+        <w:t xml:space="preserve"> </w:t>
+      </w:r>
     </w:p>
     <w:p>
       <w:pPr>
@@ -2554,7 +2832,7 @@
           <w:bCs/>
         </w:rPr>
       </w:pPr>
-      <w:hyperlink r:id="rId12" w:history="1">
+      <w:hyperlink r:id="rId14" w:history="1">
         <w:r>
           <w:rPr>
             <w:rStyle w:val="Hyperlink"/>
@@ -2576,7 +2854,7 @@
           <w:bCs/>
         </w:rPr>
       </w:pPr>
-      <w:hyperlink r:id="rId13" w:history="1">
+      <w:hyperlink r:id="rId15" w:anchor="numpy.random.normal" w:history="1">
         <w:r>
           <w:rPr>
             <w:rStyle w:val="Hyperlink"/>
@@ -2630,7 +2908,7 @@
       </w:pPr>
     </w:p>
     <w:sectPr>
-      <w:headerReference w:type="default" r:id="rId14"/>
+      <w:headerReference w:type="default" r:id="rId16"/>
       <w:pgSz w:w="12240" w:h="15840"/>
       <w:pgMar w:top="1440" w:right="1440" w:bottom="1440" w:left="1440" w:header="720" w:footer="720" w:gutter="0"/>
       <w:cols w:space="720"/>

</xml_diff>

<commit_message>
Iteration 6 files update
</commit_message>
<xml_diff>
--- a/Observation/Report.docx
+++ b/Observation/Report.docx
@@ -2680,55 +2680,152 @@
         <w:rPr>
           <w:bCs/>
         </w:rPr>
-        <w:t xml:space="preserve">Total possible combination of subset </w:t>
-      </w:r>
-      <w:r>
-        <w:rPr>
-          <w:bCs/>
-        </w:rPr>
-        <w:t xml:space="preserve">excluding blank and single digits </w:t>
-      </w:r>
-      <w:r>
-        <w:rPr>
-          <w:bCs/>
-        </w:rPr>
-        <w:t>= 2</w:t>
+        <w:t>Total possible combination of subset excluding blank and single digits = 2</w:t>
       </w:r>
       <w:r>
         <w:rPr>
           <w:bCs/>
           <w:vertAlign w:val="superscript"/>
         </w:rPr>
-        <w:t>n</w:t>
-      </w:r>
-      <w:r>
-        <w:rPr>
-          <w:bCs/>
-          <w:vertAlign w:val="superscript"/>
-        </w:rPr>
-        <w:t xml:space="preserve"> </w:t>
-      </w:r>
-      <w:r>
-        <w:rPr>
-          <w:bCs/>
-        </w:rPr>
-        <w:t>-n - 1</w:t>
-      </w:r>
-    </w:p>
-    <w:p>
-      <w:pPr>
-        <w:jc w:val="both"/>
-        <w:rPr>
-          <w:bCs/>
-        </w:rPr>
-      </w:pPr>
+        <w:t xml:space="preserve">n </w:t>
+      </w:r>
+      <w:r>
+        <w:rPr>
+          <w:bCs/>
+        </w:rPr>
+        <w:t xml:space="preserve">-n </w:t>
+      </w:r>
+      <w:r>
+        <w:rPr>
+          <w:bCs/>
+        </w:rPr>
+        <w:t>–</w:t>
+      </w:r>
+      <w:r>
+        <w:rPr>
+          <w:bCs/>
+        </w:rPr>
+        <w:t xml:space="preserve"> 1</w:t>
+      </w:r>
+    </w:p>
+    <w:p>
+      <w:pPr>
+        <w:jc w:val="both"/>
+        <w:rPr>
+          <w:bCs/>
+        </w:rPr>
+      </w:pPr>
+      <w:r>
+        <w:rPr>
+          <w:bCs/>
+        </w:rPr>
+        <w:lastRenderedPageBreak/>
+        <w:t xml:space="preserve">The models were tested for top 7 features giving us total 120 models. From this we can see the accuracy of our model was increased to 88.2%. The data was augmented for the combinations of these 7 features, and with each iteration we can see that the accuracy was increased. The idea was inspired from Genetic algorithm. </w:t>
+      </w:r>
+    </w:p>
+    <w:p>
+      <w:pPr>
+        <w:jc w:val="both"/>
+        <w:rPr>
+          <w:bCs/>
+        </w:rPr>
+      </w:pPr>
+    </w:p>
+    <w:p>
+      <w:pPr>
+        <w:jc w:val="both"/>
+        <w:rPr>
+          <w:bCs/>
+        </w:rPr>
+      </w:pPr>
+      <w:r>
+        <w:rPr>
+          <w:b/>
+        </w:rPr>
+        <w:t>Iteration 6</w:t>
+      </w:r>
+      <w:r>
+        <w:rPr>
+          <w:bCs/>
+        </w:rPr>
+        <w:t>:</w:t>
+      </w:r>
+    </w:p>
+    <w:p>
+      <w:pPr>
+        <w:jc w:val="both"/>
+        <w:rPr>
+          <w:bCs/>
+        </w:rPr>
+      </w:pPr>
+    </w:p>
+    <w:p>
+      <w:pPr>
+        <w:jc w:val="both"/>
+        <w:rPr>
+          <w:bCs/>
+        </w:rPr>
+      </w:pPr>
+      <w:r>
+        <w:rPr>
+          <w:bCs/>
+        </w:rPr>
+        <w:t xml:space="preserve">Features with top values were selected and added to our main training data. The data was increased by almost five times and then Iteration 4 was repeated on that dataset. </w:t>
+      </w:r>
+    </w:p>
+    <w:p>
+      <w:pPr>
+        <w:jc w:val="both"/>
+        <w:rPr>
+          <w:bCs/>
+        </w:rPr>
+      </w:pPr>
+      <w:r>
+        <w:rPr>
+          <w:bCs/>
+        </w:rPr>
+        <w:t xml:space="preserve">From this, we got the maximum accuracy of </w:t>
+      </w:r>
+      <w:r>
+        <w:rPr>
+          <w:bCs/>
+        </w:rPr>
+        <w:t>﻿0.9814354066985647</w:t>
+      </w:r>
+      <w:r>
+        <w:rPr>
+          <w:bCs/>
+        </w:rPr>
+        <w:t xml:space="preserve"> but the AUC was decreased around 0.74. </w:t>
+      </w:r>
+    </w:p>
+    <w:p>
+      <w:pPr>
+        <w:jc w:val="both"/>
+        <w:rPr>
+          <w:bCs/>
+        </w:rPr>
+      </w:pPr>
+      <w:r>
+        <w:rPr>
+          <w:bCs/>
+        </w:rPr>
+        <w:t xml:space="preserve">Data augmentation helped us to achieve overfitting. </w:t>
+      </w:r>
       <w:bookmarkStart w:id="0" w:name="_GoBack"/>
       <w:bookmarkEnd w:id="0"/>
-      <w:r>
-        <w:rPr>
-          <w:bCs/>
-        </w:rPr>
-        <w:lastRenderedPageBreak/>
+    </w:p>
+    <w:p>
+      <w:pPr>
+        <w:jc w:val="both"/>
+        <w:rPr>
+          <w:bCs/>
+        </w:rPr>
+      </w:pPr>
+      <w:r>
+        <w:rPr>
+          <w:bCs/>
+        </w:rPr>
         <w:t xml:space="preserve"> </w:t>
       </w:r>
     </w:p>
@@ -2876,12 +2973,50 @@
           <w:bCs/>
         </w:rPr>
       </w:pPr>
-      <w:r>
-        <w:rPr>
-          <w:bCs/>
-        </w:rPr>
-        <w:t>https://www.mathsisfun.com/data/standard-normal-distribution.html</w:t>
-      </w:r>
+      <w:hyperlink r:id="rId16" w:history="1">
+        <w:r>
+          <w:rPr>
+            <w:rStyle w:val="Hyperlink"/>
+            <w:bCs/>
+          </w:rPr>
+          <w:t>https://www.mathsisfun.com/data/standard-normal-distribution.html</w:t>
+        </w:r>
+      </w:hyperlink>
+    </w:p>
+    <w:p>
+      <w:pPr>
+        <w:pStyle w:val="ListParagraph"/>
+        <w:numPr>
+          <w:ilvl w:val="0"/>
+          <w:numId w:val="6"/>
+        </w:numPr>
+        <w:jc w:val="both"/>
+        <w:rPr>
+          <w:bCs/>
+        </w:rPr>
+      </w:pPr>
+      <w:hyperlink r:id="rId17" w:history="1">
+        <w:r>
+          <w:rPr>
+            <w:rStyle w:val="Hyperlink"/>
+            <w:bCs/>
+          </w:rPr>
+          <w:t>https://towardsdatascience.com/understanding-auc-roc-curve-68b2303cc9c5</w:t>
+        </w:r>
+      </w:hyperlink>
+    </w:p>
+    <w:p>
+      <w:pPr>
+        <w:pStyle w:val="ListParagraph"/>
+        <w:numPr>
+          <w:ilvl w:val="0"/>
+          <w:numId w:val="6"/>
+        </w:numPr>
+        <w:jc w:val="both"/>
+        <w:rPr>
+          <w:bCs/>
+        </w:rPr>
+      </w:pPr>
     </w:p>
     <w:p>
       <w:pPr>
@@ -2908,7 +3043,7 @@
       </w:pPr>
     </w:p>
     <w:sectPr>
-      <w:headerReference w:type="default" r:id="rId16"/>
+      <w:headerReference w:type="default" r:id="rId18"/>
       <w:pgSz w:w="12240" w:h="15840"/>
       <w:pgMar w:top="1440" w:right="1440" w:bottom="1440" w:left="1440" w:header="720" w:footer="720" w:gutter="0"/>
       <w:cols w:space="720"/>

</xml_diff>